<commit_message>
updated hw1 for hw2
</commit_message>
<xml_diff>
--- a/HW1/hw1-output.docx
+++ b/HW1/hw1-output.docx
@@ -15,12 +15,11 @@
         <w:tblLook w:val="04A0" w:firstRow="1" w:lastRow="0" w:firstColumn="1" w:lastColumn="0" w:noHBand="0" w:noVBand="1"/>
       </w:tblPr>
       <w:tblGrid>
-        <w:gridCol w:w="4488"/>
-        <w:gridCol w:w="622"/>
-        <w:gridCol w:w="622"/>
-        <w:gridCol w:w="621"/>
-        <w:gridCol w:w="621"/>
-        <w:gridCol w:w="636"/>
+        <w:gridCol w:w="4901"/>
+        <w:gridCol w:w="777"/>
+        <w:gridCol w:w="777"/>
+        <w:gridCol w:w="777"/>
+        <w:gridCol w:w="792"/>
       </w:tblGrid>
       <w:tr>
         <w:trPr>
@@ -29,7 +28,7 @@
         <w:tc>
           <w:tcPr>
             <w:tcW w:w="0" w:type="auto"/>
-            <w:gridSpan w:val="6"/>
+            <w:gridSpan w:val="5"/>
             <w:tcBorders>
               <w:bottom w:val="single" w:sz="6" w:space="0" w:color="000000"/>
             </w:tcBorders>
@@ -70,25 +69,23 @@
         <w:tc>
           <w:tcPr>
             <w:tcW w:w="0" w:type="auto"/>
-            <w:gridSpan w:val="5"/>
-            <w:vAlign w:val="center"/>
-            <w:hideMark/>
-          </w:tcPr>
-          <w:p>
-            <w:pPr>
-              <w:jc w:val="center"/>
-              <w:rPr>
-                <w:rFonts w:eastAsia="Times New Roman"/>
-              </w:rPr>
-            </w:pPr>
-            <w:proofErr w:type="spellStart"/>
-            <w:r>
-              <w:rPr>
-                <w:rFonts w:eastAsia="Times New Roman"/>
-              </w:rPr>
-              <w:t>CalledBack</w:t>
-            </w:r>
-            <w:proofErr w:type="spellEnd"/>
+            <w:gridSpan w:val="4"/>
+            <w:vAlign w:val="center"/>
+            <w:hideMark/>
+          </w:tcPr>
+          <w:p>
+            <w:pPr>
+              <w:jc w:val="center"/>
+              <w:rPr>
+                <w:rFonts w:eastAsia="Times New Roman"/>
+              </w:rPr>
+            </w:pPr>
+            <w:r>
+              <w:rPr>
+                <w:rFonts w:eastAsia="Times New Roman"/>
+              </w:rPr>
+              <w:t>Called Back</w:t>
+            </w:r>
           </w:p>
         </w:tc>
       </w:tr>
@@ -195,27 +192,6 @@
             </w:r>
           </w:p>
         </w:tc>
-        <w:tc>
-          <w:tcPr>
-            <w:tcW w:w="0" w:type="auto"/>
-            <w:vAlign w:val="center"/>
-            <w:hideMark/>
-          </w:tcPr>
-          <w:p>
-            <w:pPr>
-              <w:jc w:val="center"/>
-              <w:rPr>
-                <w:rFonts w:eastAsia="Times New Roman"/>
-              </w:rPr>
-            </w:pPr>
-            <w:r>
-              <w:rPr>
-                <w:rFonts w:eastAsia="Times New Roman"/>
-              </w:rPr>
-              <w:t>(5)</w:t>
-            </w:r>
-          </w:p>
-        </w:tc>
       </w:tr>
       <w:tr>
         <w:trPr>
@@ -224,7 +200,7 @@
         <w:tc>
           <w:tcPr>
             <w:tcW w:w="0" w:type="auto"/>
-            <w:gridSpan w:val="6"/>
+            <w:gridSpan w:val="5"/>
             <w:tcBorders>
               <w:bottom w:val="single" w:sz="6" w:space="0" w:color="000000"/>
             </w:tcBorders>
@@ -310,7 +286,7 @@
               <w:rPr>
                 <w:rFonts w:eastAsia="Times New Roman"/>
               </w:rPr>
-              <w:t>.62</w:t>
+              <w:t>.51</w:t>
             </w:r>
             <w:r>
               <w:rPr>
@@ -338,63 +314,35 @@
               <w:rPr>
                 <w:rFonts w:eastAsia="Times New Roman"/>
               </w:rPr>
+              <w:t>.55</w:t>
+            </w:r>
+            <w:r>
+              <w:rPr>
+                <w:rFonts w:eastAsia="Times New Roman"/>
+                <w:vertAlign w:val="superscript"/>
+              </w:rPr>
+              <w:t>***</w:t>
+            </w:r>
+          </w:p>
+        </w:tc>
+        <w:tc>
+          <w:tcPr>
+            <w:tcW w:w="0" w:type="auto"/>
+            <w:vAlign w:val="center"/>
+            <w:hideMark/>
+          </w:tcPr>
+          <w:p>
+            <w:pPr>
+              <w:jc w:val="center"/>
+              <w:rPr>
+                <w:rFonts w:eastAsia="Times New Roman"/>
+              </w:rPr>
+            </w:pPr>
+            <w:r>
+              <w:rPr>
+                <w:rFonts w:eastAsia="Times New Roman"/>
+              </w:rPr>
               <w:t>.51</w:t>
-            </w:r>
-            <w:r>
-              <w:rPr>
-                <w:rFonts w:eastAsia="Times New Roman"/>
-                <w:vertAlign w:val="superscript"/>
-              </w:rPr>
-              <w:t>***</w:t>
-            </w:r>
-          </w:p>
-        </w:tc>
-        <w:tc>
-          <w:tcPr>
-            <w:tcW w:w="0" w:type="auto"/>
-            <w:vAlign w:val="center"/>
-            <w:hideMark/>
-          </w:tcPr>
-          <w:p>
-            <w:pPr>
-              <w:jc w:val="center"/>
-              <w:rPr>
-                <w:rFonts w:eastAsia="Times New Roman"/>
-              </w:rPr>
-            </w:pPr>
-            <w:r>
-              <w:rPr>
-                <w:rFonts w:eastAsia="Times New Roman"/>
-              </w:rPr>
-              <w:t>.55</w:t>
-            </w:r>
-            <w:r>
-              <w:rPr>
-                <w:rFonts w:eastAsia="Times New Roman"/>
-                <w:vertAlign w:val="superscript"/>
-              </w:rPr>
-              <w:t>***</w:t>
-            </w:r>
-          </w:p>
-        </w:tc>
-        <w:tc>
-          <w:tcPr>
-            <w:tcW w:w="0" w:type="auto"/>
-            <w:vAlign w:val="center"/>
-            <w:hideMark/>
-          </w:tcPr>
-          <w:p>
-            <w:pPr>
-              <w:jc w:val="center"/>
-              <w:rPr>
-                <w:rFonts w:eastAsia="Times New Roman"/>
-              </w:rPr>
-            </w:pPr>
-            <w:r>
-              <w:rPr>
-                <w:rFonts w:eastAsia="Times New Roman"/>
-              </w:rPr>
-              <w:t>.53</w:t>
             </w:r>
             <w:r>
               <w:rPr>
@@ -509,27 +457,6 @@
             </w:r>
           </w:p>
         </w:tc>
-        <w:tc>
-          <w:tcPr>
-            <w:tcW w:w="0" w:type="auto"/>
-            <w:vAlign w:val="center"/>
-            <w:hideMark/>
-          </w:tcPr>
-          <w:p>
-            <w:pPr>
-              <w:jc w:val="center"/>
-              <w:rPr>
-                <w:rFonts w:eastAsia="Times New Roman"/>
-              </w:rPr>
-            </w:pPr>
-            <w:r>
-              <w:rPr>
-                <w:rFonts w:eastAsia="Times New Roman"/>
-              </w:rPr>
-              <w:t>(.04)</w:t>
-            </w:r>
-          </w:p>
-        </w:tc>
       </w:tr>
       <w:tr>
         <w:trPr>
@@ -547,14 +474,12 @@
                 <w:rFonts w:eastAsia="Times New Roman"/>
               </w:rPr>
             </w:pPr>
-            <w:proofErr w:type="spellStart"/>
-            <w:r>
-              <w:rPr>
-                <w:rFonts w:eastAsia="Times New Roman"/>
-              </w:rPr>
-              <w:t>EliteSchoolCandidate</w:t>
-            </w:r>
-            <w:proofErr w:type="spellEnd"/>
+            <w:r>
+              <w:rPr>
+                <w:rFonts w:eastAsia="Times New Roman"/>
+              </w:rPr>
+              <w:t>Elite School Candidate</w:t>
+            </w:r>
           </w:p>
         </w:tc>
         <w:tc>
@@ -582,34 +507,6 @@
                 <w:vertAlign w:val="superscript"/>
               </w:rPr>
               <w:t>***</w:t>
-            </w:r>
-          </w:p>
-        </w:tc>
-        <w:tc>
-          <w:tcPr>
-            <w:tcW w:w="0" w:type="auto"/>
-            <w:vAlign w:val="center"/>
-            <w:hideMark/>
-          </w:tcPr>
-          <w:p>
-            <w:pPr>
-              <w:jc w:val="center"/>
-              <w:rPr>
-                <w:rFonts w:eastAsia="Times New Roman"/>
-              </w:rPr>
-            </w:pPr>
-            <w:r>
-              <w:rPr>
-                <w:rFonts w:eastAsia="Times New Roman"/>
-              </w:rPr>
-              <w:t>.11</w:t>
-            </w:r>
-            <w:r>
-              <w:rPr>
-                <w:rFonts w:eastAsia="Times New Roman"/>
-                <w:vertAlign w:val="superscript"/>
-              </w:rPr>
-              <w:t>**</w:t>
             </w:r>
           </w:p>
         </w:tc>
@@ -797,27 +694,6 @@
               <w:rPr>
                 <w:rFonts w:eastAsia="Times New Roman"/>
               </w:rPr>
-              <w:t>(.05)</w:t>
-            </w:r>
-          </w:p>
-        </w:tc>
-        <w:tc>
-          <w:tcPr>
-            <w:tcW w:w="0" w:type="auto"/>
-            <w:vAlign w:val="center"/>
-            <w:hideMark/>
-          </w:tcPr>
-          <w:p>
-            <w:pPr>
-              <w:jc w:val="center"/>
-              <w:rPr>
-                <w:rFonts w:eastAsia="Times New Roman"/>
-              </w:rPr>
-            </w:pPr>
-            <w:r>
-              <w:rPr>
-                <w:rFonts w:eastAsia="Times New Roman"/>
-              </w:rPr>
               <w:t>(.03)</w:t>
             </w:r>
           </w:p>
@@ -839,101 +715,96 @@
                 <w:rFonts w:eastAsia="Times New Roman"/>
               </w:rPr>
             </w:pPr>
-            <w:proofErr w:type="spellStart"/>
-            <w:r>
-              <w:rPr>
-                <w:rFonts w:eastAsia="Times New Roman"/>
-              </w:rPr>
-              <w:t>MaleCandidate</w:t>
-            </w:r>
-            <w:proofErr w:type="spellEnd"/>
-          </w:p>
-        </w:tc>
-        <w:tc>
-          <w:tcPr>
-            <w:tcW w:w="0" w:type="auto"/>
-            <w:vAlign w:val="center"/>
-            <w:hideMark/>
-          </w:tcPr>
-          <w:p>
-            <w:pPr>
-              <w:rPr>
-                <w:rFonts w:eastAsia="Times New Roman"/>
-              </w:rPr>
-            </w:pPr>
-          </w:p>
-        </w:tc>
-        <w:tc>
-          <w:tcPr>
-            <w:tcW w:w="0" w:type="auto"/>
-            <w:vAlign w:val="center"/>
-            <w:hideMark/>
-          </w:tcPr>
-          <w:p>
-            <w:pPr>
-              <w:jc w:val="center"/>
-              <w:rPr>
-                <w:rFonts w:eastAsia="Times New Roman"/>
-              </w:rPr>
-            </w:pPr>
-            <w:r>
-              <w:rPr>
-                <w:rFonts w:eastAsia="Times New Roman"/>
-              </w:rPr>
-              <w:t>-.07</w:t>
-            </w:r>
-          </w:p>
-        </w:tc>
-        <w:tc>
-          <w:tcPr>
-            <w:tcW w:w="0" w:type="auto"/>
-            <w:vAlign w:val="center"/>
-            <w:hideMark/>
-          </w:tcPr>
-          <w:p>
-            <w:pPr>
-              <w:jc w:val="center"/>
-              <w:rPr>
-                <w:rFonts w:eastAsia="Times New Roman"/>
-              </w:rPr>
-            </w:pPr>
-          </w:p>
-        </w:tc>
-        <w:tc>
-          <w:tcPr>
-            <w:tcW w:w="0" w:type="auto"/>
-            <w:vAlign w:val="center"/>
-            <w:hideMark/>
-          </w:tcPr>
-          <w:p>
-            <w:pPr>
-              <w:jc w:val="center"/>
-              <w:rPr>
-                <w:rFonts w:eastAsia="Times New Roman"/>
-                <w:sz w:val="20"/>
-                <w:szCs w:val="20"/>
-              </w:rPr>
-            </w:pPr>
-          </w:p>
-        </w:tc>
-        <w:tc>
-          <w:tcPr>
-            <w:tcW w:w="0" w:type="auto"/>
-            <w:vAlign w:val="center"/>
-            <w:hideMark/>
-          </w:tcPr>
-          <w:p>
-            <w:pPr>
-              <w:jc w:val="center"/>
-              <w:rPr>
-                <w:rFonts w:eastAsia="Times New Roman"/>
-              </w:rPr>
-            </w:pPr>
-            <w:r>
-              <w:rPr>
-                <w:rFonts w:eastAsia="Times New Roman"/>
-              </w:rPr>
-              <w:t>-.04</w:t>
+            <w:r>
+              <w:rPr>
+                <w:rFonts w:eastAsia="Times New Roman"/>
+              </w:rPr>
+              <w:t>Big Company Candidate</w:t>
+            </w:r>
+          </w:p>
+        </w:tc>
+        <w:tc>
+          <w:tcPr>
+            <w:tcW w:w="0" w:type="auto"/>
+            <w:vAlign w:val="center"/>
+            <w:hideMark/>
+          </w:tcPr>
+          <w:p>
+            <w:pPr>
+              <w:rPr>
+                <w:rFonts w:eastAsia="Times New Roman"/>
+              </w:rPr>
+            </w:pPr>
+          </w:p>
+        </w:tc>
+        <w:tc>
+          <w:tcPr>
+            <w:tcW w:w="0" w:type="auto"/>
+            <w:vAlign w:val="center"/>
+            <w:hideMark/>
+          </w:tcPr>
+          <w:p>
+            <w:pPr>
+              <w:jc w:val="center"/>
+              <w:rPr>
+                <w:rFonts w:eastAsia="Times New Roman"/>
+              </w:rPr>
+            </w:pPr>
+            <w:r>
+              <w:rPr>
+                <w:rFonts w:eastAsia="Times New Roman"/>
+              </w:rPr>
+              <w:t>.16</w:t>
+            </w:r>
+            <w:r>
+              <w:rPr>
+                <w:rFonts w:eastAsia="Times New Roman"/>
+                <w:vertAlign w:val="superscript"/>
+              </w:rPr>
+              <w:t>***</w:t>
+            </w:r>
+          </w:p>
+        </w:tc>
+        <w:tc>
+          <w:tcPr>
+            <w:tcW w:w="0" w:type="auto"/>
+            <w:vAlign w:val="center"/>
+            <w:hideMark/>
+          </w:tcPr>
+          <w:p>
+            <w:pPr>
+              <w:jc w:val="center"/>
+              <w:rPr>
+                <w:rFonts w:eastAsia="Times New Roman"/>
+              </w:rPr>
+            </w:pPr>
+          </w:p>
+        </w:tc>
+        <w:tc>
+          <w:tcPr>
+            <w:tcW w:w="0" w:type="auto"/>
+            <w:vAlign w:val="center"/>
+            <w:hideMark/>
+          </w:tcPr>
+          <w:p>
+            <w:pPr>
+              <w:jc w:val="center"/>
+              <w:rPr>
+                <w:rFonts w:eastAsia="Times New Roman"/>
+              </w:rPr>
+            </w:pPr>
+            <w:r>
+              <w:rPr>
+                <w:rFonts w:eastAsia="Times New Roman"/>
+              </w:rPr>
+              <w:t>.09</w:t>
+            </w:r>
+            <w:r>
+              <w:rPr>
+                <w:rFonts w:eastAsia="Times New Roman"/>
+                <w:vertAlign w:val="superscript"/>
+              </w:rPr>
+              <w:t>***</w:t>
             </w:r>
           </w:p>
         </w:tc>
@@ -1020,23 +891,6 @@
               <w:jc w:val="center"/>
               <w:rPr>
                 <w:rFonts w:eastAsia="Times New Roman"/>
-                <w:sz w:val="20"/>
-                <w:szCs w:val="20"/>
-              </w:rPr>
-            </w:pPr>
-          </w:p>
-        </w:tc>
-        <w:tc>
-          <w:tcPr>
-            <w:tcW w:w="0" w:type="auto"/>
-            <w:vAlign w:val="center"/>
-            <w:hideMark/>
-          </w:tcPr>
-          <w:p>
-            <w:pPr>
-              <w:jc w:val="center"/>
-              <w:rPr>
-                <w:rFonts w:eastAsia="Times New Roman"/>
               </w:rPr>
             </w:pPr>
             <w:r>
@@ -1064,81 +918,67 @@
                 <w:rFonts w:eastAsia="Times New Roman"/>
               </w:rPr>
             </w:pPr>
-            <w:proofErr w:type="spellStart"/>
-            <w:proofErr w:type="gramStart"/>
-            <w:r>
-              <w:rPr>
-                <w:rFonts w:eastAsia="Times New Roman"/>
-              </w:rPr>
-              <w:t>EliteSchoolCandidate:MaleCandidate</w:t>
-            </w:r>
-            <w:proofErr w:type="spellEnd"/>
-            <w:proofErr w:type="gramEnd"/>
-          </w:p>
-        </w:tc>
-        <w:tc>
-          <w:tcPr>
-            <w:tcW w:w="0" w:type="auto"/>
-            <w:vAlign w:val="center"/>
-            <w:hideMark/>
-          </w:tcPr>
-          <w:p>
-            <w:pPr>
-              <w:rPr>
-                <w:rFonts w:eastAsia="Times New Roman"/>
-              </w:rPr>
-            </w:pPr>
-          </w:p>
-        </w:tc>
-        <w:tc>
-          <w:tcPr>
-            <w:tcW w:w="0" w:type="auto"/>
-            <w:vAlign w:val="center"/>
-            <w:hideMark/>
-          </w:tcPr>
-          <w:p>
-            <w:pPr>
-              <w:jc w:val="center"/>
-              <w:rPr>
-                <w:rFonts w:eastAsia="Times New Roman"/>
-              </w:rPr>
-            </w:pPr>
-            <w:r>
-              <w:rPr>
-                <w:rFonts w:eastAsia="Times New Roman"/>
-              </w:rPr>
-              <w:t>.06</w:t>
-            </w:r>
-          </w:p>
-        </w:tc>
-        <w:tc>
-          <w:tcPr>
-            <w:tcW w:w="0" w:type="auto"/>
-            <w:vAlign w:val="center"/>
-            <w:hideMark/>
-          </w:tcPr>
-          <w:p>
-            <w:pPr>
-              <w:jc w:val="center"/>
-              <w:rPr>
-                <w:rFonts w:eastAsia="Times New Roman"/>
-              </w:rPr>
-            </w:pPr>
-          </w:p>
-        </w:tc>
-        <w:tc>
-          <w:tcPr>
-            <w:tcW w:w="0" w:type="auto"/>
-            <w:vAlign w:val="center"/>
-            <w:hideMark/>
-          </w:tcPr>
-          <w:p>
-            <w:pPr>
-              <w:jc w:val="center"/>
-              <w:rPr>
-                <w:rFonts w:eastAsia="Times New Roman"/>
-                <w:sz w:val="20"/>
-                <w:szCs w:val="20"/>
+            <w:r>
+              <w:rPr>
+                <w:rFonts w:eastAsia="Times New Roman"/>
+              </w:rPr>
+              <w:t>Elite School Candidate x Big Company Candidate</w:t>
+            </w:r>
+          </w:p>
+        </w:tc>
+        <w:tc>
+          <w:tcPr>
+            <w:tcW w:w="0" w:type="auto"/>
+            <w:vAlign w:val="center"/>
+            <w:hideMark/>
+          </w:tcPr>
+          <w:p>
+            <w:pPr>
+              <w:rPr>
+                <w:rFonts w:eastAsia="Times New Roman"/>
+              </w:rPr>
+            </w:pPr>
+          </w:p>
+        </w:tc>
+        <w:tc>
+          <w:tcPr>
+            <w:tcW w:w="0" w:type="auto"/>
+            <w:vAlign w:val="center"/>
+            <w:hideMark/>
+          </w:tcPr>
+          <w:p>
+            <w:pPr>
+              <w:jc w:val="center"/>
+              <w:rPr>
+                <w:rFonts w:eastAsia="Times New Roman"/>
+              </w:rPr>
+            </w:pPr>
+            <w:r>
+              <w:rPr>
+                <w:rFonts w:eastAsia="Times New Roman"/>
+              </w:rPr>
+              <w:t>-.13</w:t>
+            </w:r>
+            <w:r>
+              <w:rPr>
+                <w:rFonts w:eastAsia="Times New Roman"/>
+                <w:vertAlign w:val="superscript"/>
+              </w:rPr>
+              <w:t>**</w:t>
+            </w:r>
+          </w:p>
+        </w:tc>
+        <w:tc>
+          <w:tcPr>
+            <w:tcW w:w="0" w:type="auto"/>
+            <w:vAlign w:val="center"/>
+            <w:hideMark/>
+          </w:tcPr>
+          <w:p>
+            <w:pPr>
+              <w:jc w:val="center"/>
+              <w:rPr>
+                <w:rFonts w:eastAsia="Times New Roman"/>
               </w:rPr>
             </w:pPr>
           </w:p>
@@ -1251,23 +1091,6 @@
             </w:pPr>
           </w:p>
         </w:tc>
-        <w:tc>
-          <w:tcPr>
-            <w:tcW w:w="0" w:type="auto"/>
-            <w:vAlign w:val="center"/>
-            <w:hideMark/>
-          </w:tcPr>
-          <w:p>
-            <w:pPr>
-              <w:jc w:val="center"/>
-              <w:rPr>
-                <w:rFonts w:eastAsia="Times New Roman"/>
-                <w:sz w:val="20"/>
-                <w:szCs w:val="20"/>
-              </w:rPr>
-            </w:pPr>
-          </w:p>
-        </w:tc>
       </w:tr>
       <w:tr>
         <w:trPr>
@@ -1285,14 +1108,12 @@
                 <w:rFonts w:eastAsia="Times New Roman"/>
               </w:rPr>
             </w:pPr>
-            <w:proofErr w:type="spellStart"/>
-            <w:r>
-              <w:rPr>
-                <w:rFonts w:eastAsia="Times New Roman"/>
-              </w:rPr>
-              <w:t>BigCompanyCandidate</w:t>
-            </w:r>
-            <w:proofErr w:type="spellEnd"/>
+            <w:r>
+              <w:rPr>
+                <w:rFonts w:eastAsia="Times New Roman"/>
+              </w:rPr>
+              <w:t>Recruiter is White</w:t>
+            </w:r>
           </w:p>
         </w:tc>
         <w:tc>
@@ -1343,57 +1164,28 @@
               <w:rPr>
                 <w:rFonts w:eastAsia="Times New Roman"/>
               </w:rPr>
-              <w:t>.16</w:t>
-            </w:r>
-            <w:r>
-              <w:rPr>
-                <w:rFonts w:eastAsia="Times New Roman"/>
-                <w:vertAlign w:val="superscript"/>
-              </w:rPr>
-              <w:t>***</w:t>
-            </w:r>
-          </w:p>
-        </w:tc>
-        <w:tc>
-          <w:tcPr>
-            <w:tcW w:w="0" w:type="auto"/>
-            <w:vAlign w:val="center"/>
-            <w:hideMark/>
-          </w:tcPr>
-          <w:p>
-            <w:pPr>
-              <w:jc w:val="center"/>
-              <w:rPr>
-                <w:rFonts w:eastAsia="Times New Roman"/>
-              </w:rPr>
-            </w:pPr>
-          </w:p>
-        </w:tc>
-        <w:tc>
-          <w:tcPr>
-            <w:tcW w:w="0" w:type="auto"/>
-            <w:vAlign w:val="center"/>
-            <w:hideMark/>
-          </w:tcPr>
-          <w:p>
-            <w:pPr>
-              <w:jc w:val="center"/>
-              <w:rPr>
-                <w:rFonts w:eastAsia="Times New Roman"/>
-              </w:rPr>
-            </w:pPr>
-            <w:r>
-              <w:rPr>
-                <w:rFonts w:eastAsia="Times New Roman"/>
-              </w:rPr>
-              <w:t>.09</w:t>
-            </w:r>
-            <w:r>
-              <w:rPr>
-                <w:rFonts w:eastAsia="Times New Roman"/>
-                <w:vertAlign w:val="superscript"/>
-              </w:rPr>
-              <w:t>***</w:t>
+              <w:t>.06</w:t>
+            </w:r>
+          </w:p>
+        </w:tc>
+        <w:tc>
+          <w:tcPr>
+            <w:tcW w:w="0" w:type="auto"/>
+            <w:vAlign w:val="center"/>
+            <w:hideMark/>
+          </w:tcPr>
+          <w:p>
+            <w:pPr>
+              <w:jc w:val="center"/>
+              <w:rPr>
+                <w:rFonts w:eastAsia="Times New Roman"/>
+              </w:rPr>
+            </w:pPr>
+            <w:r>
+              <w:rPr>
+                <w:rFonts w:eastAsia="Times New Roman"/>
+              </w:rPr>
+              <w:t>.04</w:t>
             </w:r>
           </w:p>
         </w:tc>
@@ -1484,21 +1276,6 @@
                 <w:rFonts w:eastAsia="Times New Roman"/>
               </w:rPr>
             </w:pPr>
-          </w:p>
-        </w:tc>
-        <w:tc>
-          <w:tcPr>
-            <w:tcW w:w="0" w:type="auto"/>
-            <w:vAlign w:val="center"/>
-            <w:hideMark/>
-          </w:tcPr>
-          <w:p>
-            <w:pPr>
-              <w:jc w:val="center"/>
-              <w:rPr>
-                <w:rFonts w:eastAsia="Times New Roman"/>
-              </w:rPr>
-            </w:pPr>
             <w:r>
               <w:rPr>
                 <w:rFonts w:eastAsia="Times New Roman"/>
@@ -1524,16 +1301,12 @@
                 <w:rFonts w:eastAsia="Times New Roman"/>
               </w:rPr>
             </w:pPr>
-            <w:proofErr w:type="spellStart"/>
-            <w:proofErr w:type="gramStart"/>
-            <w:r>
-              <w:rPr>
-                <w:rFonts w:eastAsia="Times New Roman"/>
-              </w:rPr>
-              <w:t>EliteSchoolCandidate:BigCompanyCandidate</w:t>
-            </w:r>
-            <w:proofErr w:type="spellEnd"/>
-            <w:proofErr w:type="gramEnd"/>
+            <w:r>
+              <w:rPr>
+                <w:rFonts w:eastAsia="Times New Roman"/>
+              </w:rPr>
+              <w:t>Elite School Candidate x Recruiter is White</w:t>
+            </w:r>
           </w:p>
         </w:tc>
         <w:tc>
@@ -1584,45 +1357,21 @@
               <w:rPr>
                 <w:rFonts w:eastAsia="Times New Roman"/>
               </w:rPr>
-              <w:t>-.13</w:t>
-            </w:r>
-            <w:r>
-              <w:rPr>
-                <w:rFonts w:eastAsia="Times New Roman"/>
-                <w:vertAlign w:val="superscript"/>
-              </w:rPr>
-              <w:t>**</w:t>
-            </w:r>
-          </w:p>
-        </w:tc>
-        <w:tc>
-          <w:tcPr>
-            <w:tcW w:w="0" w:type="auto"/>
-            <w:vAlign w:val="center"/>
-            <w:hideMark/>
-          </w:tcPr>
-          <w:p>
-            <w:pPr>
-              <w:jc w:val="center"/>
-              <w:rPr>
-                <w:rFonts w:eastAsia="Times New Roman"/>
-              </w:rPr>
-            </w:pPr>
-          </w:p>
-        </w:tc>
-        <w:tc>
-          <w:tcPr>
-            <w:tcW w:w="0" w:type="auto"/>
-            <w:vAlign w:val="center"/>
-            <w:hideMark/>
-          </w:tcPr>
-          <w:p>
-            <w:pPr>
-              <w:jc w:val="center"/>
-              <w:rPr>
-                <w:rFonts w:eastAsia="Times New Roman"/>
-                <w:sz w:val="20"/>
-                <w:szCs w:val="20"/>
+              <w:t>-.03</w:t>
+            </w:r>
+          </w:p>
+        </w:tc>
+        <w:tc>
+          <w:tcPr>
+            <w:tcW w:w="0" w:type="auto"/>
+            <w:vAlign w:val="center"/>
+            <w:hideMark/>
+          </w:tcPr>
+          <w:p>
+            <w:pPr>
+              <w:jc w:val="center"/>
+              <w:rPr>
+                <w:rFonts w:eastAsia="Times New Roman"/>
               </w:rPr>
             </w:pPr>
           </w:p>
@@ -1718,23 +1467,6 @@
             </w:pPr>
           </w:p>
         </w:tc>
-        <w:tc>
-          <w:tcPr>
-            <w:tcW w:w="0" w:type="auto"/>
-            <w:vAlign w:val="center"/>
-            <w:hideMark/>
-          </w:tcPr>
-          <w:p>
-            <w:pPr>
-              <w:jc w:val="center"/>
-              <w:rPr>
-                <w:rFonts w:eastAsia="Times New Roman"/>
-                <w:sz w:val="20"/>
-                <w:szCs w:val="20"/>
-              </w:rPr>
-            </w:pPr>
-          </w:p>
-        </w:tc>
       </w:tr>
       <w:tr>
         <w:trPr>
@@ -1752,14 +1484,12 @@
                 <w:rFonts w:eastAsia="Times New Roman"/>
               </w:rPr>
             </w:pPr>
-            <w:proofErr w:type="spellStart"/>
-            <w:r>
-              <w:rPr>
-                <w:rFonts w:eastAsia="Times New Roman"/>
-              </w:rPr>
-              <w:t>RecruiterIsWhite</w:t>
-            </w:r>
-            <w:proofErr w:type="spellEnd"/>
+            <w:r>
+              <w:rPr>
+                <w:rFonts w:eastAsia="Times New Roman"/>
+              </w:rPr>
+              <w:t>Recruiter is Male</w:t>
+            </w:r>
           </w:p>
         </w:tc>
         <w:tc>
@@ -1827,28 +1557,7 @@
               <w:rPr>
                 <w:rFonts w:eastAsia="Times New Roman"/>
               </w:rPr>
-              <w:t>.06</w:t>
-            </w:r>
-          </w:p>
-        </w:tc>
-        <w:tc>
-          <w:tcPr>
-            <w:tcW w:w="0" w:type="auto"/>
-            <w:vAlign w:val="center"/>
-            <w:hideMark/>
-          </w:tcPr>
-          <w:p>
-            <w:pPr>
-              <w:jc w:val="center"/>
-              <w:rPr>
-                <w:rFonts w:eastAsia="Times New Roman"/>
-              </w:rPr>
-            </w:pPr>
-            <w:r>
-              <w:rPr>
-                <w:rFonts w:eastAsia="Times New Roman"/>
-              </w:rPr>
-              <w:t>.04</w:t>
+              <w:t>.07</w:t>
             </w:r>
           </w:p>
         </w:tc>
@@ -1939,28 +1648,7 @@
               <w:rPr>
                 <w:rFonts w:eastAsia="Times New Roman"/>
               </w:rPr>
-              <w:t>(.05)</w:t>
-            </w:r>
-          </w:p>
-        </w:tc>
-        <w:tc>
-          <w:tcPr>
-            <w:tcW w:w="0" w:type="auto"/>
-            <w:vAlign w:val="center"/>
-            <w:hideMark/>
-          </w:tcPr>
-          <w:p>
-            <w:pPr>
-              <w:jc w:val="center"/>
-              <w:rPr>
-                <w:rFonts w:eastAsia="Times New Roman"/>
-              </w:rPr>
-            </w:pPr>
-            <w:r>
-              <w:rPr>
-                <w:rFonts w:eastAsia="Times New Roman"/>
-              </w:rPr>
-              <w:t>(.03)</w:t>
+              <w:t>(.04)</w:t>
             </w:r>
           </w:p>
         </w:tc>
@@ -1972,99 +1660,10 @@
         <w:tc>
           <w:tcPr>
             <w:tcW w:w="0" w:type="auto"/>
-            <w:vAlign w:val="center"/>
-            <w:hideMark/>
-          </w:tcPr>
-          <w:p>
-            <w:pPr>
-              <w:rPr>
-                <w:rFonts w:eastAsia="Times New Roman"/>
-              </w:rPr>
-            </w:pPr>
-            <w:proofErr w:type="spellStart"/>
-            <w:proofErr w:type="gramStart"/>
-            <w:r>
-              <w:rPr>
-                <w:rFonts w:eastAsia="Times New Roman"/>
-              </w:rPr>
-              <w:t>EliteSchoolCandidate:RecruiterIsWhite</w:t>
-            </w:r>
-            <w:proofErr w:type="spellEnd"/>
-            <w:proofErr w:type="gramEnd"/>
-          </w:p>
-        </w:tc>
-        <w:tc>
-          <w:tcPr>
-            <w:tcW w:w="0" w:type="auto"/>
-            <w:vAlign w:val="center"/>
-            <w:hideMark/>
-          </w:tcPr>
-          <w:p>
-            <w:pPr>
-              <w:rPr>
-                <w:rFonts w:eastAsia="Times New Roman"/>
-              </w:rPr>
-            </w:pPr>
-          </w:p>
-        </w:tc>
-        <w:tc>
-          <w:tcPr>
-            <w:tcW w:w="0" w:type="auto"/>
-            <w:vAlign w:val="center"/>
-            <w:hideMark/>
-          </w:tcPr>
-          <w:p>
-            <w:pPr>
-              <w:jc w:val="center"/>
-              <w:rPr>
-                <w:rFonts w:eastAsia="Times New Roman"/>
-                <w:sz w:val="20"/>
-                <w:szCs w:val="20"/>
-              </w:rPr>
-            </w:pPr>
-          </w:p>
-        </w:tc>
-        <w:tc>
-          <w:tcPr>
-            <w:tcW w:w="0" w:type="auto"/>
-            <w:vAlign w:val="center"/>
-            <w:hideMark/>
-          </w:tcPr>
-          <w:p>
-            <w:pPr>
-              <w:jc w:val="center"/>
-              <w:rPr>
-                <w:rFonts w:eastAsia="Times New Roman"/>
-                <w:sz w:val="20"/>
-                <w:szCs w:val="20"/>
-              </w:rPr>
-            </w:pPr>
-          </w:p>
-        </w:tc>
-        <w:tc>
-          <w:tcPr>
-            <w:tcW w:w="0" w:type="auto"/>
-            <w:vAlign w:val="center"/>
-            <w:hideMark/>
-          </w:tcPr>
-          <w:p>
-            <w:pPr>
-              <w:jc w:val="center"/>
-              <w:rPr>
-                <w:rFonts w:eastAsia="Times New Roman"/>
-              </w:rPr>
-            </w:pPr>
-            <w:r>
-              <w:rPr>
-                <w:rFonts w:eastAsia="Times New Roman"/>
-              </w:rPr>
-              <w:t>-.03</w:t>
-            </w:r>
-          </w:p>
-        </w:tc>
-        <w:tc>
-          <w:tcPr>
-            <w:tcW w:w="0" w:type="auto"/>
+            <w:gridSpan w:val="5"/>
+            <w:tcBorders>
+              <w:bottom w:val="single" w:sz="6" w:space="0" w:color="000000"/>
+            </w:tcBorders>
             <w:vAlign w:val="center"/>
             <w:hideMark/>
           </w:tcPr>
@@ -2090,99 +1689,100 @@
           </w:tcPr>
           <w:p>
             <w:pPr>
-              <w:jc w:val="center"/>
-              <w:rPr>
-                <w:rFonts w:eastAsia="Times New Roman"/>
-                <w:sz w:val="20"/>
-                <w:szCs w:val="20"/>
-              </w:rPr>
-            </w:pPr>
-          </w:p>
-        </w:tc>
-        <w:tc>
-          <w:tcPr>
-            <w:tcW w:w="0" w:type="auto"/>
-            <w:vAlign w:val="center"/>
-            <w:hideMark/>
-          </w:tcPr>
-          <w:p>
-            <w:pPr>
-              <w:rPr>
-                <w:rFonts w:eastAsia="Times New Roman"/>
-                <w:sz w:val="20"/>
-                <w:szCs w:val="20"/>
-              </w:rPr>
-            </w:pPr>
-          </w:p>
-        </w:tc>
-        <w:tc>
-          <w:tcPr>
-            <w:tcW w:w="0" w:type="auto"/>
-            <w:vAlign w:val="center"/>
-            <w:hideMark/>
-          </w:tcPr>
-          <w:p>
-            <w:pPr>
-              <w:jc w:val="center"/>
-              <w:rPr>
-                <w:rFonts w:eastAsia="Times New Roman"/>
-                <w:sz w:val="20"/>
-                <w:szCs w:val="20"/>
-              </w:rPr>
-            </w:pPr>
-          </w:p>
-        </w:tc>
-        <w:tc>
-          <w:tcPr>
-            <w:tcW w:w="0" w:type="auto"/>
-            <w:vAlign w:val="center"/>
-            <w:hideMark/>
-          </w:tcPr>
-          <w:p>
-            <w:pPr>
-              <w:jc w:val="center"/>
-              <w:rPr>
-                <w:rFonts w:eastAsia="Times New Roman"/>
-                <w:sz w:val="20"/>
-                <w:szCs w:val="20"/>
-              </w:rPr>
-            </w:pPr>
-          </w:p>
-        </w:tc>
-        <w:tc>
-          <w:tcPr>
-            <w:tcW w:w="0" w:type="auto"/>
-            <w:vAlign w:val="center"/>
-            <w:hideMark/>
-          </w:tcPr>
-          <w:p>
-            <w:pPr>
-              <w:jc w:val="center"/>
-              <w:rPr>
-                <w:rFonts w:eastAsia="Times New Roman"/>
-              </w:rPr>
-            </w:pPr>
-            <w:r>
-              <w:rPr>
-                <w:rFonts w:eastAsia="Times New Roman"/>
-              </w:rPr>
-              <w:t>(.06)</w:t>
-            </w:r>
-          </w:p>
-        </w:tc>
-        <w:tc>
-          <w:tcPr>
-            <w:tcW w:w="0" w:type="auto"/>
-            <w:vAlign w:val="center"/>
-            <w:hideMark/>
-          </w:tcPr>
-          <w:p>
-            <w:pPr>
-              <w:jc w:val="center"/>
-              <w:rPr>
-                <w:rFonts w:eastAsia="Times New Roman"/>
-              </w:rPr>
-            </w:pPr>
+              <w:rPr>
+                <w:rFonts w:eastAsia="Times New Roman"/>
+              </w:rPr>
+            </w:pPr>
+            <w:r>
+              <w:rPr>
+                <w:rFonts w:eastAsia="Times New Roman"/>
+              </w:rPr>
+              <w:t>Observations</w:t>
+            </w:r>
+          </w:p>
+        </w:tc>
+        <w:tc>
+          <w:tcPr>
+            <w:tcW w:w="0" w:type="auto"/>
+            <w:vAlign w:val="center"/>
+            <w:hideMark/>
+          </w:tcPr>
+          <w:p>
+            <w:pPr>
+              <w:jc w:val="center"/>
+              <w:rPr>
+                <w:rFonts w:eastAsia="Times New Roman"/>
+              </w:rPr>
+            </w:pPr>
+            <w:r>
+              <w:rPr>
+                <w:rFonts w:eastAsia="Times New Roman"/>
+              </w:rPr>
+              <w:t>864</w:t>
+            </w:r>
+          </w:p>
+        </w:tc>
+        <w:tc>
+          <w:tcPr>
+            <w:tcW w:w="0" w:type="auto"/>
+            <w:vAlign w:val="center"/>
+            <w:hideMark/>
+          </w:tcPr>
+          <w:p>
+            <w:pPr>
+              <w:jc w:val="center"/>
+              <w:rPr>
+                <w:rFonts w:eastAsia="Times New Roman"/>
+              </w:rPr>
+            </w:pPr>
+            <w:r>
+              <w:rPr>
+                <w:rFonts w:eastAsia="Times New Roman"/>
+              </w:rPr>
+              <w:t>864</w:t>
+            </w:r>
+          </w:p>
+        </w:tc>
+        <w:tc>
+          <w:tcPr>
+            <w:tcW w:w="0" w:type="auto"/>
+            <w:vAlign w:val="center"/>
+            <w:hideMark/>
+          </w:tcPr>
+          <w:p>
+            <w:pPr>
+              <w:jc w:val="center"/>
+              <w:rPr>
+                <w:rFonts w:eastAsia="Times New Roman"/>
+              </w:rPr>
+            </w:pPr>
+            <w:r>
+              <w:rPr>
+                <w:rFonts w:eastAsia="Times New Roman"/>
+              </w:rPr>
+              <w:t>864</w:t>
+            </w:r>
+          </w:p>
+        </w:tc>
+        <w:tc>
+          <w:tcPr>
+            <w:tcW w:w="0" w:type="auto"/>
+            <w:vAlign w:val="center"/>
+            <w:hideMark/>
+          </w:tcPr>
+          <w:p>
+            <w:pPr>
+              <w:jc w:val="center"/>
+              <w:rPr>
+                <w:rFonts w:eastAsia="Times New Roman"/>
+              </w:rPr>
+            </w:pPr>
+            <w:r>
+              <w:rPr>
+                <w:rFonts w:eastAsia="Times New Roman"/>
+              </w:rPr>
+              <w:t>864</w:t>
+            </w:r>
           </w:p>
         </w:tc>
       </w:tr>
@@ -2202,99 +1802,102 @@
                 <w:rFonts w:eastAsia="Times New Roman"/>
               </w:rPr>
             </w:pPr>
-            <w:proofErr w:type="spellStart"/>
-            <w:r>
-              <w:rPr>
-                <w:rFonts w:eastAsia="Times New Roman"/>
-              </w:rPr>
-              <w:t>RecruiterIsMale</w:t>
-            </w:r>
-            <w:proofErr w:type="spellEnd"/>
-          </w:p>
-        </w:tc>
-        <w:tc>
-          <w:tcPr>
-            <w:tcW w:w="0" w:type="auto"/>
-            <w:vAlign w:val="center"/>
-            <w:hideMark/>
-          </w:tcPr>
-          <w:p>
-            <w:pPr>
-              <w:rPr>
-                <w:rFonts w:eastAsia="Times New Roman"/>
-              </w:rPr>
-            </w:pPr>
-          </w:p>
-        </w:tc>
-        <w:tc>
-          <w:tcPr>
-            <w:tcW w:w="0" w:type="auto"/>
-            <w:vAlign w:val="center"/>
-            <w:hideMark/>
-          </w:tcPr>
-          <w:p>
-            <w:pPr>
-              <w:jc w:val="center"/>
-              <w:rPr>
-                <w:rFonts w:eastAsia="Times New Roman"/>
-                <w:sz w:val="20"/>
-                <w:szCs w:val="20"/>
-              </w:rPr>
-            </w:pPr>
-          </w:p>
-        </w:tc>
-        <w:tc>
-          <w:tcPr>
-            <w:tcW w:w="0" w:type="auto"/>
-            <w:vAlign w:val="center"/>
-            <w:hideMark/>
-          </w:tcPr>
-          <w:p>
-            <w:pPr>
-              <w:jc w:val="center"/>
-              <w:rPr>
-                <w:rFonts w:eastAsia="Times New Roman"/>
-                <w:sz w:val="20"/>
-                <w:szCs w:val="20"/>
-              </w:rPr>
-            </w:pPr>
-          </w:p>
-        </w:tc>
-        <w:tc>
-          <w:tcPr>
-            <w:tcW w:w="0" w:type="auto"/>
-            <w:vAlign w:val="center"/>
-            <w:hideMark/>
-          </w:tcPr>
-          <w:p>
-            <w:pPr>
-              <w:jc w:val="center"/>
-              <w:rPr>
-                <w:rFonts w:eastAsia="Times New Roman"/>
-                <w:sz w:val="20"/>
-                <w:szCs w:val="20"/>
-              </w:rPr>
-            </w:pPr>
-          </w:p>
-        </w:tc>
-        <w:tc>
-          <w:tcPr>
-            <w:tcW w:w="0" w:type="auto"/>
-            <w:vAlign w:val="center"/>
-            <w:hideMark/>
-          </w:tcPr>
-          <w:p>
-            <w:pPr>
-              <w:jc w:val="center"/>
-              <w:rPr>
-                <w:rFonts w:eastAsia="Times New Roman"/>
-              </w:rPr>
-            </w:pPr>
-            <w:r>
-              <w:rPr>
-                <w:rFonts w:eastAsia="Times New Roman"/>
-              </w:rPr>
-              <w:t>.07</w:t>
+            <w:r>
+              <w:rPr>
+                <w:rFonts w:eastAsia="Times New Roman"/>
+              </w:rPr>
+              <w:t>R</w:t>
+            </w:r>
+            <w:r>
+              <w:rPr>
+                <w:rFonts w:eastAsia="Times New Roman"/>
+                <w:vertAlign w:val="superscript"/>
+              </w:rPr>
+              <w:t>2</w:t>
+            </w:r>
+          </w:p>
+        </w:tc>
+        <w:tc>
+          <w:tcPr>
+            <w:tcW w:w="0" w:type="auto"/>
+            <w:vAlign w:val="center"/>
+            <w:hideMark/>
+          </w:tcPr>
+          <w:p>
+            <w:pPr>
+              <w:jc w:val="center"/>
+              <w:rPr>
+                <w:rFonts w:eastAsia="Times New Roman"/>
+              </w:rPr>
+            </w:pPr>
+            <w:r>
+              <w:rPr>
+                <w:rFonts w:eastAsia="Times New Roman"/>
+              </w:rPr>
+              <w:t>.02</w:t>
+            </w:r>
+          </w:p>
+        </w:tc>
+        <w:tc>
+          <w:tcPr>
+            <w:tcW w:w="0" w:type="auto"/>
+            <w:vAlign w:val="center"/>
+            <w:hideMark/>
+          </w:tcPr>
+          <w:p>
+            <w:pPr>
+              <w:jc w:val="center"/>
+              <w:rPr>
+                <w:rFonts w:eastAsia="Times New Roman"/>
+              </w:rPr>
+            </w:pPr>
+            <w:r>
+              <w:rPr>
+                <w:rFonts w:eastAsia="Times New Roman"/>
+              </w:rPr>
+              <w:t>.03</w:t>
+            </w:r>
+          </w:p>
+        </w:tc>
+        <w:tc>
+          <w:tcPr>
+            <w:tcW w:w="0" w:type="auto"/>
+            <w:vAlign w:val="center"/>
+            <w:hideMark/>
+          </w:tcPr>
+          <w:p>
+            <w:pPr>
+              <w:jc w:val="center"/>
+              <w:rPr>
+                <w:rFonts w:eastAsia="Times New Roman"/>
+              </w:rPr>
+            </w:pPr>
+            <w:r>
+              <w:rPr>
+                <w:rFonts w:eastAsia="Times New Roman"/>
+              </w:rPr>
+              <w:t>.02</w:t>
+            </w:r>
+          </w:p>
+        </w:tc>
+        <w:tc>
+          <w:tcPr>
+            <w:tcW w:w="0" w:type="auto"/>
+            <w:vAlign w:val="center"/>
+            <w:hideMark/>
+          </w:tcPr>
+          <w:p>
+            <w:pPr>
+              <w:jc w:val="center"/>
+              <w:rPr>
+                <w:rFonts w:eastAsia="Times New Roman"/>
+              </w:rPr>
+            </w:pPr>
+            <w:r>
+              <w:rPr>
+                <w:rFonts w:eastAsia="Times New Roman"/>
+              </w:rPr>
+              <w:t>.03</w:t>
             </w:r>
           </w:p>
         </w:tc>
@@ -2311,98 +1914,106 @@
           </w:tcPr>
           <w:p>
             <w:pPr>
-              <w:jc w:val="center"/>
-              <w:rPr>
-                <w:rFonts w:eastAsia="Times New Roman"/>
-              </w:rPr>
-            </w:pPr>
-          </w:p>
-        </w:tc>
-        <w:tc>
-          <w:tcPr>
-            <w:tcW w:w="0" w:type="auto"/>
-            <w:vAlign w:val="center"/>
-            <w:hideMark/>
-          </w:tcPr>
-          <w:p>
-            <w:pPr>
-              <w:rPr>
-                <w:rFonts w:eastAsia="Times New Roman"/>
-                <w:sz w:val="20"/>
-                <w:szCs w:val="20"/>
-              </w:rPr>
-            </w:pPr>
-          </w:p>
-        </w:tc>
-        <w:tc>
-          <w:tcPr>
-            <w:tcW w:w="0" w:type="auto"/>
-            <w:vAlign w:val="center"/>
-            <w:hideMark/>
-          </w:tcPr>
-          <w:p>
-            <w:pPr>
-              <w:jc w:val="center"/>
-              <w:rPr>
-                <w:rFonts w:eastAsia="Times New Roman"/>
-                <w:sz w:val="20"/>
-                <w:szCs w:val="20"/>
-              </w:rPr>
-            </w:pPr>
-          </w:p>
-        </w:tc>
-        <w:tc>
-          <w:tcPr>
-            <w:tcW w:w="0" w:type="auto"/>
-            <w:vAlign w:val="center"/>
-            <w:hideMark/>
-          </w:tcPr>
-          <w:p>
-            <w:pPr>
-              <w:jc w:val="center"/>
-              <w:rPr>
-                <w:rFonts w:eastAsia="Times New Roman"/>
-                <w:sz w:val="20"/>
-                <w:szCs w:val="20"/>
-              </w:rPr>
-            </w:pPr>
-          </w:p>
-        </w:tc>
-        <w:tc>
-          <w:tcPr>
-            <w:tcW w:w="0" w:type="auto"/>
-            <w:vAlign w:val="center"/>
-            <w:hideMark/>
-          </w:tcPr>
-          <w:p>
-            <w:pPr>
-              <w:jc w:val="center"/>
-              <w:rPr>
-                <w:rFonts w:eastAsia="Times New Roman"/>
-                <w:sz w:val="20"/>
-                <w:szCs w:val="20"/>
-              </w:rPr>
-            </w:pPr>
-          </w:p>
-        </w:tc>
-        <w:tc>
-          <w:tcPr>
-            <w:tcW w:w="0" w:type="auto"/>
-            <w:vAlign w:val="center"/>
-            <w:hideMark/>
-          </w:tcPr>
-          <w:p>
-            <w:pPr>
-              <w:jc w:val="center"/>
-              <w:rPr>
-                <w:rFonts w:eastAsia="Times New Roman"/>
-              </w:rPr>
-            </w:pPr>
-            <w:r>
-              <w:rPr>
-                <w:rFonts w:eastAsia="Times New Roman"/>
-              </w:rPr>
-              <w:t>(.04)</w:t>
+              <w:rPr>
+                <w:rFonts w:eastAsia="Times New Roman"/>
+              </w:rPr>
+            </w:pPr>
+            <w:r>
+              <w:rPr>
+                <w:rFonts w:eastAsia="Times New Roman"/>
+              </w:rPr>
+              <w:t>Adjusted R</w:t>
+            </w:r>
+            <w:r>
+              <w:rPr>
+                <w:rFonts w:eastAsia="Times New Roman"/>
+                <w:vertAlign w:val="superscript"/>
+              </w:rPr>
+              <w:t>2</w:t>
+            </w:r>
+          </w:p>
+        </w:tc>
+        <w:tc>
+          <w:tcPr>
+            <w:tcW w:w="0" w:type="auto"/>
+            <w:vAlign w:val="center"/>
+            <w:hideMark/>
+          </w:tcPr>
+          <w:p>
+            <w:pPr>
+              <w:jc w:val="center"/>
+              <w:rPr>
+                <w:rFonts w:eastAsia="Times New Roman"/>
+              </w:rPr>
+            </w:pPr>
+            <w:r>
+              <w:rPr>
+                <w:rFonts w:eastAsia="Times New Roman"/>
+              </w:rPr>
+              <w:t>.02</w:t>
+            </w:r>
+          </w:p>
+        </w:tc>
+        <w:tc>
+          <w:tcPr>
+            <w:tcW w:w="0" w:type="auto"/>
+            <w:vAlign w:val="center"/>
+            <w:hideMark/>
+          </w:tcPr>
+          <w:p>
+            <w:pPr>
+              <w:jc w:val="center"/>
+              <w:rPr>
+                <w:rFonts w:eastAsia="Times New Roman"/>
+              </w:rPr>
+            </w:pPr>
+            <w:r>
+              <w:rPr>
+                <w:rFonts w:eastAsia="Times New Roman"/>
+              </w:rPr>
+              <w:t>.03</w:t>
+            </w:r>
+          </w:p>
+        </w:tc>
+        <w:tc>
+          <w:tcPr>
+            <w:tcW w:w="0" w:type="auto"/>
+            <w:vAlign w:val="center"/>
+            <w:hideMark/>
+          </w:tcPr>
+          <w:p>
+            <w:pPr>
+              <w:jc w:val="center"/>
+              <w:rPr>
+                <w:rFonts w:eastAsia="Times New Roman"/>
+              </w:rPr>
+            </w:pPr>
+            <w:r>
+              <w:rPr>
+                <w:rFonts w:eastAsia="Times New Roman"/>
+              </w:rPr>
+              <w:t>.02</w:t>
+            </w:r>
+          </w:p>
+        </w:tc>
+        <w:tc>
+          <w:tcPr>
+            <w:tcW w:w="0" w:type="auto"/>
+            <w:vAlign w:val="center"/>
+            <w:hideMark/>
+          </w:tcPr>
+          <w:p>
+            <w:pPr>
+              <w:jc w:val="center"/>
+              <w:rPr>
+                <w:rFonts w:eastAsia="Times New Roman"/>
+              </w:rPr>
+            </w:pPr>
+            <w:r>
+              <w:rPr>
+                <w:rFonts w:eastAsia="Times New Roman"/>
+              </w:rPr>
+              <w:t>.03</w:t>
             </w:r>
           </w:p>
         </w:tc>
@@ -2414,7 +2025,7 @@
         <w:tc>
           <w:tcPr>
             <w:tcW w:w="0" w:type="auto"/>
-            <w:gridSpan w:val="6"/>
+            <w:gridSpan w:val="5"/>
             <w:tcBorders>
               <w:bottom w:val="single" w:sz="6" w:space="0" w:color="000000"/>
             </w:tcBorders>
@@ -2449,114 +2060,32 @@
             </w:pPr>
             <w:r>
               <w:rPr>
-                <w:rFonts w:eastAsia="Times New Roman"/>
-              </w:rPr>
-              <w:t>Observations</w:t>
-            </w:r>
-          </w:p>
-        </w:tc>
-        <w:tc>
-          <w:tcPr>
-            <w:tcW w:w="0" w:type="auto"/>
-            <w:vAlign w:val="center"/>
-            <w:hideMark/>
-          </w:tcPr>
-          <w:p>
-            <w:pPr>
-              <w:jc w:val="center"/>
-              <w:rPr>
-                <w:rFonts w:eastAsia="Times New Roman"/>
-              </w:rPr>
-            </w:pPr>
-            <w:r>
-              <w:rPr>
-                <w:rFonts w:eastAsia="Times New Roman"/>
-              </w:rPr>
-              <w:t>864</w:t>
-            </w:r>
-          </w:p>
-        </w:tc>
-        <w:tc>
-          <w:tcPr>
-            <w:tcW w:w="0" w:type="auto"/>
-            <w:vAlign w:val="center"/>
-            <w:hideMark/>
-          </w:tcPr>
-          <w:p>
-            <w:pPr>
-              <w:jc w:val="center"/>
-              <w:rPr>
-                <w:rFonts w:eastAsia="Times New Roman"/>
-              </w:rPr>
-            </w:pPr>
-            <w:r>
-              <w:rPr>
-                <w:rFonts w:eastAsia="Times New Roman"/>
-              </w:rPr>
-              <w:t>864</w:t>
-            </w:r>
-          </w:p>
-        </w:tc>
-        <w:tc>
-          <w:tcPr>
-            <w:tcW w:w="0" w:type="auto"/>
-            <w:vAlign w:val="center"/>
-            <w:hideMark/>
-          </w:tcPr>
-          <w:p>
-            <w:pPr>
-              <w:jc w:val="center"/>
-              <w:rPr>
-                <w:rFonts w:eastAsia="Times New Roman"/>
-              </w:rPr>
-            </w:pPr>
-            <w:r>
-              <w:rPr>
-                <w:rFonts w:eastAsia="Times New Roman"/>
-              </w:rPr>
-              <w:t>864</w:t>
-            </w:r>
-          </w:p>
-        </w:tc>
-        <w:tc>
-          <w:tcPr>
-            <w:tcW w:w="0" w:type="auto"/>
-            <w:vAlign w:val="center"/>
-            <w:hideMark/>
-          </w:tcPr>
-          <w:p>
-            <w:pPr>
-              <w:jc w:val="center"/>
-              <w:rPr>
-                <w:rFonts w:eastAsia="Times New Roman"/>
-              </w:rPr>
-            </w:pPr>
-            <w:r>
-              <w:rPr>
-                <w:rFonts w:eastAsia="Times New Roman"/>
-              </w:rPr>
-              <w:t>864</w:t>
-            </w:r>
-          </w:p>
-        </w:tc>
-        <w:tc>
-          <w:tcPr>
-            <w:tcW w:w="0" w:type="auto"/>
-            <w:vAlign w:val="center"/>
-            <w:hideMark/>
-          </w:tcPr>
-          <w:p>
-            <w:pPr>
-              <w:jc w:val="center"/>
-              <w:rPr>
-                <w:rFonts w:eastAsia="Times New Roman"/>
-              </w:rPr>
-            </w:pPr>
-            <w:r>
-              <w:rPr>
-                <w:rFonts w:eastAsia="Times New Roman"/>
-              </w:rPr>
-              <w:t>864</w:t>
+                <w:rStyle w:val="Emphasis"/>
+                <w:rFonts w:eastAsia="Times New Roman"/>
+              </w:rPr>
+              <w:t>Note:</w:t>
+            </w:r>
+          </w:p>
+        </w:tc>
+        <w:tc>
+          <w:tcPr>
+            <w:tcW w:w="0" w:type="auto"/>
+            <w:gridSpan w:val="4"/>
+            <w:vAlign w:val="center"/>
+            <w:hideMark/>
+          </w:tcPr>
+          <w:p>
+            <w:pPr>
+              <w:jc w:val="right"/>
+              <w:rPr>
+                <w:rFonts w:eastAsia="Times New Roman"/>
+              </w:rPr>
+            </w:pPr>
+            <w:r>
+              <w:rPr>
+                <w:rFonts w:eastAsia="Times New Roman"/>
+              </w:rPr>
+              <w:t>* p&lt;0.1, ** p&lt;0.05, *** p&lt;0.01</w:t>
             </w:r>
           </w:p>
         </w:tc>
@@ -2573,363 +2102,17 @@
           </w:tcPr>
           <w:p>
             <w:pPr>
-              <w:rPr>
-                <w:rFonts w:eastAsia="Times New Roman"/>
-              </w:rPr>
-            </w:pPr>
-            <w:r>
-              <w:rPr>
-                <w:rFonts w:eastAsia="Times New Roman"/>
-              </w:rPr>
-              <w:t>R</w:t>
-            </w:r>
-            <w:r>
-              <w:rPr>
-                <w:rFonts w:eastAsia="Times New Roman"/>
-                <w:vertAlign w:val="superscript"/>
-              </w:rPr>
-              <w:t>2</w:t>
-            </w:r>
-          </w:p>
-        </w:tc>
-        <w:tc>
-          <w:tcPr>
-            <w:tcW w:w="0" w:type="auto"/>
-            <w:vAlign w:val="center"/>
-            <w:hideMark/>
-          </w:tcPr>
-          <w:p>
-            <w:pPr>
-              <w:jc w:val="center"/>
-              <w:rPr>
-                <w:rFonts w:eastAsia="Times New Roman"/>
-              </w:rPr>
-            </w:pPr>
-            <w:r>
-              <w:rPr>
-                <w:rFonts w:eastAsia="Times New Roman"/>
-              </w:rPr>
-              <w:t>.02</w:t>
-            </w:r>
-          </w:p>
-        </w:tc>
-        <w:tc>
-          <w:tcPr>
-            <w:tcW w:w="0" w:type="auto"/>
-            <w:vAlign w:val="center"/>
-            <w:hideMark/>
-          </w:tcPr>
-          <w:p>
-            <w:pPr>
-              <w:jc w:val="center"/>
-              <w:rPr>
-                <w:rFonts w:eastAsia="Times New Roman"/>
-              </w:rPr>
-            </w:pPr>
-            <w:r>
-              <w:rPr>
-                <w:rFonts w:eastAsia="Times New Roman"/>
-              </w:rPr>
-              <w:t>.02</w:t>
-            </w:r>
-          </w:p>
-        </w:tc>
-        <w:tc>
-          <w:tcPr>
-            <w:tcW w:w="0" w:type="auto"/>
-            <w:vAlign w:val="center"/>
-            <w:hideMark/>
-          </w:tcPr>
-          <w:p>
-            <w:pPr>
-              <w:jc w:val="center"/>
-              <w:rPr>
-                <w:rFonts w:eastAsia="Times New Roman"/>
-              </w:rPr>
-            </w:pPr>
-            <w:r>
-              <w:rPr>
-                <w:rFonts w:eastAsia="Times New Roman"/>
-              </w:rPr>
-              <w:t>.03</w:t>
-            </w:r>
-          </w:p>
-        </w:tc>
-        <w:tc>
-          <w:tcPr>
-            <w:tcW w:w="0" w:type="auto"/>
-            <w:vAlign w:val="center"/>
-            <w:hideMark/>
-          </w:tcPr>
-          <w:p>
-            <w:pPr>
-              <w:jc w:val="center"/>
-              <w:rPr>
-                <w:rFonts w:eastAsia="Times New Roman"/>
-              </w:rPr>
-            </w:pPr>
-            <w:r>
-              <w:rPr>
-                <w:rFonts w:eastAsia="Times New Roman"/>
-              </w:rPr>
-              <w:t>.02</w:t>
-            </w:r>
-          </w:p>
-        </w:tc>
-        <w:tc>
-          <w:tcPr>
-            <w:tcW w:w="0" w:type="auto"/>
-            <w:vAlign w:val="center"/>
-            <w:hideMark/>
-          </w:tcPr>
-          <w:p>
-            <w:pPr>
-              <w:jc w:val="center"/>
-              <w:rPr>
-                <w:rFonts w:eastAsia="Times New Roman"/>
-              </w:rPr>
-            </w:pPr>
-            <w:r>
-              <w:rPr>
-                <w:rFonts w:eastAsia="Times New Roman"/>
-              </w:rPr>
-              <w:t>.04</w:t>
-            </w:r>
-          </w:p>
-        </w:tc>
-      </w:tr>
-      <w:tr>
-        <w:trPr>
-          <w:tblCellSpacing w:w="15" w:type="dxa"/>
-        </w:trPr>
-        <w:tc>
-          <w:tcPr>
-            <w:tcW w:w="0" w:type="auto"/>
-            <w:vAlign w:val="center"/>
-            <w:hideMark/>
-          </w:tcPr>
-          <w:p>
-            <w:pPr>
-              <w:rPr>
-                <w:rFonts w:eastAsia="Times New Roman"/>
-              </w:rPr>
-            </w:pPr>
-            <w:r>
-              <w:rPr>
-                <w:rFonts w:eastAsia="Times New Roman"/>
-              </w:rPr>
-              <w:t>Adjusted R</w:t>
-            </w:r>
-            <w:r>
-              <w:rPr>
-                <w:rFonts w:eastAsia="Times New Roman"/>
-                <w:vertAlign w:val="superscript"/>
-              </w:rPr>
-              <w:t>2</w:t>
-            </w:r>
-          </w:p>
-        </w:tc>
-        <w:tc>
-          <w:tcPr>
-            <w:tcW w:w="0" w:type="auto"/>
-            <w:vAlign w:val="center"/>
-            <w:hideMark/>
-          </w:tcPr>
-          <w:p>
-            <w:pPr>
-              <w:jc w:val="center"/>
-              <w:rPr>
-                <w:rFonts w:eastAsia="Times New Roman"/>
-              </w:rPr>
-            </w:pPr>
-            <w:r>
-              <w:rPr>
-                <w:rFonts w:eastAsia="Times New Roman"/>
-              </w:rPr>
-              <w:t>.02</w:t>
-            </w:r>
-          </w:p>
-        </w:tc>
-        <w:tc>
-          <w:tcPr>
-            <w:tcW w:w="0" w:type="auto"/>
-            <w:vAlign w:val="center"/>
-            <w:hideMark/>
-          </w:tcPr>
-          <w:p>
-            <w:pPr>
-              <w:jc w:val="center"/>
-              <w:rPr>
-                <w:rFonts w:eastAsia="Times New Roman"/>
-              </w:rPr>
-            </w:pPr>
-            <w:r>
-              <w:rPr>
-                <w:rFonts w:eastAsia="Times New Roman"/>
-              </w:rPr>
-              <w:t>.02</w:t>
-            </w:r>
-          </w:p>
-        </w:tc>
-        <w:tc>
-          <w:tcPr>
-            <w:tcW w:w="0" w:type="auto"/>
-            <w:vAlign w:val="center"/>
-            <w:hideMark/>
-          </w:tcPr>
-          <w:p>
-            <w:pPr>
-              <w:jc w:val="center"/>
-              <w:rPr>
-                <w:rFonts w:eastAsia="Times New Roman"/>
-              </w:rPr>
-            </w:pPr>
-            <w:r>
-              <w:rPr>
-                <w:rFonts w:eastAsia="Times New Roman"/>
-              </w:rPr>
-              <w:t>.03</w:t>
-            </w:r>
-          </w:p>
-        </w:tc>
-        <w:tc>
-          <w:tcPr>
-            <w:tcW w:w="0" w:type="auto"/>
-            <w:vAlign w:val="center"/>
-            <w:hideMark/>
-          </w:tcPr>
-          <w:p>
-            <w:pPr>
-              <w:jc w:val="center"/>
-              <w:rPr>
-                <w:rFonts w:eastAsia="Times New Roman"/>
-              </w:rPr>
-            </w:pPr>
-            <w:r>
-              <w:rPr>
-                <w:rFonts w:eastAsia="Times New Roman"/>
-              </w:rPr>
-              <w:t>.02</w:t>
-            </w:r>
-          </w:p>
-        </w:tc>
-        <w:tc>
-          <w:tcPr>
-            <w:tcW w:w="0" w:type="auto"/>
-            <w:vAlign w:val="center"/>
-            <w:hideMark/>
-          </w:tcPr>
-          <w:p>
-            <w:pPr>
-              <w:jc w:val="center"/>
-              <w:rPr>
-                <w:rFonts w:eastAsia="Times New Roman"/>
-              </w:rPr>
-            </w:pPr>
-            <w:r>
-              <w:rPr>
-                <w:rFonts w:eastAsia="Times New Roman"/>
-              </w:rPr>
-              <w:t>.03</w:t>
-            </w:r>
-          </w:p>
-        </w:tc>
-      </w:tr>
-      <w:tr>
-        <w:trPr>
-          <w:tblCellSpacing w:w="15" w:type="dxa"/>
-        </w:trPr>
-        <w:tc>
-          <w:tcPr>
-            <w:tcW w:w="0" w:type="auto"/>
-            <w:gridSpan w:val="6"/>
-            <w:tcBorders>
-              <w:bottom w:val="single" w:sz="6" w:space="0" w:color="000000"/>
-            </w:tcBorders>
-            <w:vAlign w:val="center"/>
-            <w:hideMark/>
-          </w:tcPr>
-          <w:p>
-            <w:pPr>
-              <w:jc w:val="center"/>
-              <w:rPr>
-                <w:rFonts w:eastAsia="Times New Roman"/>
-              </w:rPr>
-            </w:pPr>
-          </w:p>
-        </w:tc>
-      </w:tr>
-      <w:tr>
-        <w:trPr>
-          <w:tblCellSpacing w:w="15" w:type="dxa"/>
-        </w:trPr>
-        <w:tc>
-          <w:tcPr>
-            <w:tcW w:w="0" w:type="auto"/>
-            <w:vAlign w:val="center"/>
-            <w:hideMark/>
-          </w:tcPr>
-          <w:p>
-            <w:pPr>
-              <w:rPr>
-                <w:rFonts w:eastAsia="Times New Roman"/>
-              </w:rPr>
-            </w:pPr>
-            <w:r>
-              <w:rPr>
-                <w:rStyle w:val="Emphasis"/>
-                <w:rFonts w:eastAsia="Times New Roman"/>
-              </w:rPr>
-              <w:t>Note:</w:t>
-            </w:r>
-          </w:p>
-        </w:tc>
-        <w:tc>
-          <w:tcPr>
-            <w:tcW w:w="0" w:type="auto"/>
-            <w:gridSpan w:val="5"/>
-            <w:vAlign w:val="center"/>
-            <w:hideMark/>
-          </w:tcPr>
-          <w:p>
-            <w:pPr>
               <w:jc w:val="right"/>
               <w:rPr>
                 <w:rFonts w:eastAsia="Times New Roman"/>
               </w:rPr>
             </w:pPr>
-            <w:r>
-              <w:rPr>
-                <w:rFonts w:eastAsia="Times New Roman"/>
-              </w:rPr>
-              <w:t>* p&lt;0.1, ** p&lt;0.05, *** p&lt;0.01</w:t>
-            </w:r>
-          </w:p>
-        </w:tc>
-      </w:tr>
-      <w:tr>
-        <w:trPr>
-          <w:tblCellSpacing w:w="15" w:type="dxa"/>
-        </w:trPr>
-        <w:tc>
-          <w:tcPr>
-            <w:tcW w:w="0" w:type="auto"/>
-            <w:vAlign w:val="center"/>
-            <w:hideMark/>
-          </w:tcPr>
-          <w:p>
-            <w:pPr>
-              <w:jc w:val="right"/>
-              <w:rPr>
-                <w:rFonts w:eastAsia="Times New Roman"/>
-              </w:rPr>
-            </w:pPr>
-          </w:p>
-        </w:tc>
-        <w:tc>
-          <w:tcPr>
-            <w:tcW w:w="0" w:type="auto"/>
-            <w:gridSpan w:val="5"/>
+          </w:p>
+        </w:tc>
+        <w:tc>
+          <w:tcPr>
+            <w:tcW w:w="0" w:type="auto"/>
+            <w:gridSpan w:val="4"/>
             <w:vAlign w:val="center"/>
             <w:hideMark/>
           </w:tcPr>
@@ -2967,29 +2150,25 @@
         <w:t>Notes</w:t>
       </w:r>
       <w:r>
-        <w:t xml:space="preserve">: This table contains regressions predicting whether a fictitious candidate’s job application was called back (1 or 0) as a function of whether the candidate’s college was elite or not, the candidate’s gender, the size of the candidate’s company, the race and gender of the recruiter, and interactions of certain variables with the </w:t>
+        <w:t>: This table contains regressions predicting whether a fictitious candidate’s job application was called back (1 or 0) as a function of whether the candidate’s college was elite or not, the size of the candidate’s company, the race and gender of the recruiter, and interactions of certain variables with the Elite</w:t>
       </w:r>
-      <w:proofErr w:type="spellStart"/>
       <w:r>
-        <w:t>EliteSchoolCandidate</w:t>
+        <w:t xml:space="preserve"> </w:t>
       </w:r>
-      <w:proofErr w:type="spellEnd"/>
       <w:r>
-        <w:t xml:space="preserve"> variable. Standard OLS standard errors are reported.</w:t>
+        <w:t>School</w:t>
+      </w:r>
+      <w:r>
+        <w:t xml:space="preserve"> </w:t>
+      </w:r>
+      <w:r>
+        <w:t>Candidate variable. Standard OLS standard errors are reported.</w:t>
       </w:r>
     </w:p>
     <w:p/>
     <w:p>
       <w:r>
-        <w:t xml:space="preserve">Having an elite college appears to make job candidates 14 percentage points more likely to be called back. Effects are robust </w:t>
-      </w:r>
-      <w:proofErr w:type="gramStart"/>
-      <w:r>
-        <w:t>whether or not</w:t>
-      </w:r>
-      <w:proofErr w:type="gramEnd"/>
-      <w:r>
-        <w:t xml:space="preserve"> control variables are included.</w:t>
+        <w:t>Having an elite college appears to make job candidates 14 percentage points more likely to be called back. Effects are robust whether or not control variables are included.</w:t>
       </w:r>
     </w:p>
     <w:sectPr>

</xml_diff>